<commit_message>
Se actualiza el proyecto spring
</commit_message>
<xml_diff>
--- a/AnaNoreña_StyvenNocua_YesidCordoba_JuanVillegas_JudyRios.docx
+++ b/AnaNoreña_StyvenNocua_YesidCordoba_JuanVillegas_JudyRios.docx
@@ -1459,6 +1459,13 @@
                 <w:webHidden/>
                 <w:szCs w:val="24"/>
               </w:rPr>
+            </w:r>
+            <w:r>
+              <w:rPr>
+                <w:rFonts w:ascii="Times New Roman" w:hAnsi="Times New Roman" w:cs="Times New Roman"/>
+                <w:webHidden/>
+                <w:szCs w:val="24"/>
+              </w:rPr>
               <w:fldChar w:fldCharType="separate"/>
             </w:r>
             <w:r>
@@ -2785,23 +2792,13 @@
           <w:lang w:eastAsia="es-CO"/>
         </w:rPr>
       </w:pPr>
-      <w:proofErr w:type="gramStart"/>
       <w:r>
         <w:rPr>
           <w:rFonts w:eastAsia="Times New Roman" w:cs="Times New Roman"/>
           <w:szCs w:val="24"/>
           <w:lang w:eastAsia="es-CO"/>
         </w:rPr>
-        <w:t>De acuerdo a</w:t>
-      </w:r>
-      <w:proofErr w:type="gramEnd"/>
-      <w:r>
-        <w:rPr>
-          <w:rFonts w:eastAsia="Times New Roman" w:cs="Times New Roman"/>
-          <w:szCs w:val="24"/>
-          <w:lang w:eastAsia="es-CO"/>
-        </w:rPr>
-        <w:t xml:space="preserve"> las historias de usuarios en este Sprint quedarían distribuidas de esta manera, como lo muestra el boceto </w:t>
+        <w:t xml:space="preserve">De acuerdo a las historias de usuarios en este Sprint quedarían distribuidas de esta manera, como lo muestra el boceto </w:t>
       </w:r>
       <w:r>
         <w:rPr>
@@ -8066,6 +8063,24 @@
           <w:szCs w:val="24"/>
         </w:rPr>
       </w:pPr>
+      <w:hyperlink r:id="rId14" w:history="1">
+        <w:r>
+          <w:rPr>
+            <w:rStyle w:val="Hipervnculo"/>
+            <w:rFonts w:cs="Times New Roman"/>
+            <w:szCs w:val="24"/>
+          </w:rPr>
+          <w:t>https://github.com/users/rjudykaterine/projects/1</w:t>
+        </w:r>
+      </w:hyperlink>
+    </w:p>
+    <w:p>
+      <w:pPr>
+        <w:rPr>
+          <w:rFonts w:cs="Times New Roman"/>
+          <w:szCs w:val="24"/>
+        </w:rPr>
+      </w:pPr>
     </w:p>
     <w:p>
       <w:pPr>
@@ -9404,7 +9419,7 @@
                     <pic:cNvPicPr/>
                   </pic:nvPicPr>
                   <pic:blipFill>
-                    <a:blip r:embed="rId14"/>
+                    <a:blip r:embed="rId15"/>
                     <a:stretch>
                       <a:fillRect/>
                     </a:stretch>
@@ -9464,7 +9479,7 @@
         </w:rPr>
         <w:t>Evalúe para este proyecto la Calidad interna y externa con base a las características de la ISO/IEC 25000 - SQuaRe. También tome como apoyo la ISO/IEC 9126. Tener en cuenta los requisitos no funcionales que tendría en cuenta para evaluar la aplicación. Pueden implementar las tablas que se encuentran en la</w:t>
       </w:r>
-      <w:hyperlink r:id="rId15" w:history="1">
+      <w:hyperlink r:id="rId16" w:history="1">
         <w:r>
           <w:rPr>
             <w:rFonts w:eastAsia="Times New Roman" w:cs="Times New Roman"/>
@@ -13496,10 +13511,10 @@
           <w:szCs w:val="24"/>
         </w:rPr>
         <w:sectPr>
-          <w:headerReference w:type="even" r:id="rId16"/>
-          <w:headerReference w:type="default" r:id="rId17"/>
-          <w:footerReference w:type="even" r:id="rId18"/>
-          <w:footerReference w:type="default" r:id="rId19"/>
+          <w:headerReference w:type="even" r:id="rId17"/>
+          <w:headerReference w:type="default" r:id="rId18"/>
+          <w:footerReference w:type="even" r:id="rId19"/>
+          <w:footerReference w:type="default" r:id="rId20"/>
           <w:pgSz w:w="11910" w:h="16840"/>
           <w:pgMar w:top="1418" w:right="1418" w:bottom="1418" w:left="1418" w:header="722" w:footer="1417" w:gutter="0"/>
           <w:cols w:space="720"/>
@@ -17907,7 +17922,7 @@
         </w:rPr>
         <w:t>Realice la retrospective del sprint, para este punto se recomiendan dos aplicaciones: </w:t>
       </w:r>
-      <w:hyperlink r:id="rId20" w:history="1">
+      <w:hyperlink r:id="rId21" w:history="1">
         <w:r>
           <w:rPr>
             <w:rFonts w:eastAsia="Times New Roman" w:cs="Times New Roman"/>
@@ -17926,7 +17941,7 @@
         </w:rPr>
         <w:t> o </w:t>
       </w:r>
-      <w:hyperlink r:id="rId21" w:history="1">
+      <w:hyperlink r:id="rId22" w:history="1">
         <w:r>
           <w:rPr>
             <w:rFonts w:eastAsia="Times New Roman" w:cs="Times New Roman"/>
@@ -17977,39 +17992,21 @@
           <w:color w:val="212529"/>
           <w:szCs w:val="24"/>
         </w:rPr>
-        <w:t xml:space="preserve">Se realizó la retrospectiva mediante el uso de la aplicación ideaboardz en el siguiente </w:t>
+        <w:t>Se realizó la retrospectiva mediante el uso de la aplicación ideaboardz en el siguiente link se puede observar</w:t>
       </w:r>
-      <w:proofErr w:type="gramStart"/>
-      <w:r>
+    </w:p>
+    <w:p>
+      <w:pPr>
+        <w:shd w:val="clear" w:color="auto" w:fill="FFFFFF"/>
+        <w:spacing w:before="100" w:beforeAutospacing="1" w:after="100" w:afterAutospacing="1"/>
+        <w:jc w:val="both"/>
         <w:rPr>
           <w:rFonts w:eastAsia="Times New Roman" w:cs="Times New Roman"/>
           <w:color w:val="212529"/>
           <w:szCs w:val="24"/>
         </w:rPr>
-        <w:t>link</w:t>
-      </w:r>
-      <w:proofErr w:type="gramEnd"/>
-      <w:r>
-        <w:rPr>
-          <w:rFonts w:eastAsia="Times New Roman" w:cs="Times New Roman"/>
-          <w:color w:val="212529"/>
-          <w:szCs w:val="24"/>
-        </w:rPr>
-        <w:t xml:space="preserve"> se puede observar</w:t>
-      </w:r>
-    </w:p>
-    <w:p>
-      <w:pPr>
-        <w:shd w:val="clear" w:color="auto" w:fill="FFFFFF"/>
-        <w:spacing w:before="100" w:beforeAutospacing="1" w:after="100" w:afterAutospacing="1"/>
-        <w:jc w:val="both"/>
-        <w:rPr>
-          <w:rFonts w:eastAsia="Times New Roman" w:cs="Times New Roman"/>
-          <w:color w:val="212529"/>
-          <w:szCs w:val="24"/>
-        </w:rPr>
-      </w:pPr>
-      <w:hyperlink r:id="rId22" w:history="1">
+      </w:pPr>
+      <w:hyperlink r:id="rId23" w:history="1">
         <w:r>
           <w:rPr>
             <w:rStyle w:val="Hipervnculo"/>
@@ -18054,7 +18051,7 @@
                     <pic:cNvPicPr/>
                   </pic:nvPicPr>
                   <pic:blipFill>
-                    <a:blip r:embed="rId23">
+                    <a:blip r:embed="rId24">
                       <a:extLst>
                         <a:ext uri="{28A0092B-C50C-407E-A947-70E740481C1C}">
                           <a14:useLocalDpi xmlns:a14="http://schemas.microsoft.com/office/drawing/2010/main" val="0"/>
@@ -18366,21 +18363,12 @@
                 <w:szCs w:val="24"/>
               </w:rPr>
             </w:pPr>
-            <w:proofErr w:type="gramStart"/>
-            <w:r>
-              <w:rPr>
-                <w:rFonts w:eastAsia="Times New Roman" w:cs="Times New Roman"/>
-                <w:szCs w:val="24"/>
-              </w:rPr>
-              <w:t>De acuerdo al</w:t>
-            </w:r>
-            <w:proofErr w:type="gramEnd"/>
-            <w:r>
-              <w:rPr>
-                <w:rFonts w:eastAsia="Times New Roman" w:cs="Times New Roman"/>
-                <w:szCs w:val="24"/>
-              </w:rPr>
-              <w:t xml:space="preserve"> rol de cada integrante, se establecieron acertadamente las funciones y los pasos a seguir durante cada etapa</w:t>
+            <w:r>
+              <w:rPr>
+                <w:rFonts w:eastAsia="Times New Roman" w:cs="Times New Roman"/>
+                <w:szCs w:val="24"/>
+              </w:rPr>
+              <w:t>De acuerdo al rol de cada integrante, se establecieron acertadamente las funciones y los pasos a seguir durante cada etapa</w:t>
             </w:r>
           </w:p>
         </w:tc>
@@ -19405,6 +19393,7 @@
           <w:shd w:val="clear" w:color="auto" w:fill="FFFFFF"/>
         </w:rPr>
       </w:pPr>
+      <w:proofErr w:type="spellStart"/>
       <w:r>
         <w:rPr>
           <w:rFonts w:cs="Times New Roman"/>
@@ -19412,7 +19401,17 @@
           <w:szCs w:val="24"/>
           <w:shd w:val="clear" w:color="auto" w:fill="FFFFFF"/>
         </w:rPr>
-        <w:t xml:space="preserve">Planning </w:t>
+        <w:t>Planning</w:t>
+      </w:r>
+      <w:proofErr w:type="spellEnd"/>
+      <w:r>
+        <w:rPr>
+          <w:rFonts w:cs="Times New Roman"/>
+          <w:color w:val="000000"/>
+          <w:szCs w:val="24"/>
+          <w:shd w:val="clear" w:color="auto" w:fill="FFFFFF"/>
+        </w:rPr>
+        <w:t xml:space="preserve"> </w:t>
       </w:r>
       <w:proofErr w:type="spellStart"/>
       <w:r>
@@ -21214,39 +21213,7 @@
           <w:rFonts w:cs="Times New Roman"/>
           <w:szCs w:val="24"/>
         </w:rPr>
-        <w:t xml:space="preserve">: Personalmente pienso que es la mejor técnica </w:t>
-      </w:r>
-      <w:proofErr w:type="spellStart"/>
-      <w:r>
-        <w:rPr>
-          <w:rFonts w:cs="Times New Roman"/>
-          <w:szCs w:val="24"/>
-        </w:rPr>
-        <w:t>por que</w:t>
-      </w:r>
-      <w:proofErr w:type="spellEnd"/>
-      <w:r>
-        <w:rPr>
-          <w:rFonts w:cs="Times New Roman"/>
-          <w:szCs w:val="24"/>
-        </w:rPr>
-        <w:t xml:space="preserve"> me evita darle una numeración </w:t>
-      </w:r>
-      <w:proofErr w:type="gramStart"/>
-      <w:r>
-        <w:rPr>
-          <w:rFonts w:cs="Times New Roman"/>
-          <w:szCs w:val="24"/>
-        </w:rPr>
-        <w:t>y  mejor</w:t>
-      </w:r>
-      <w:proofErr w:type="gramEnd"/>
-      <w:r>
-        <w:rPr>
-          <w:rFonts w:cs="Times New Roman"/>
-          <w:szCs w:val="24"/>
-        </w:rPr>
-        <w:t xml:space="preserve"> lo abarco dentro de una categoría donde pueda expresar que tan amplio o crítico es una tarea del backlog, permitiendo más fácil la identificación y posteriormente darle más prioridad en el próximo sprint </w:t>
+        <w:t xml:space="preserve">: Personalmente pienso que es la mejor técnica por que me evita darle una numeración y  mejor lo abarco dentro de una categoría donde pueda expresar que tan amplio o crítico es una tarea del backlog, permitiendo más fácil la identificación y posteriormente darle más prioridad en el próximo sprint </w:t>
       </w:r>
     </w:p>
     <w:p>
@@ -21369,7 +21336,7 @@
           <w:lang w:val="es-MX"/>
         </w:rPr>
       </w:pPr>
-      <w:hyperlink r:id="rId24" w:history="1">
+      <w:hyperlink r:id="rId25" w:history="1">
         <w:r>
           <w:rPr>
             <w:rStyle w:val="Hipervnculo"/>
@@ -21389,7 +21356,7 @@
           <w:lang w:val="es-MX"/>
         </w:rPr>
       </w:pPr>
-      <w:hyperlink r:id="rId25" w:history="1">
+      <w:hyperlink r:id="rId26" w:history="1">
         <w:r>
           <w:rPr>
             <w:rStyle w:val="Hipervnculo"/>
@@ -21453,7 +21420,7 @@
           <w:lang w:val="es-MX"/>
         </w:rPr>
       </w:pPr>
-      <w:hyperlink r:id="rId26" w:history="1">
+      <w:hyperlink r:id="rId27" w:history="1">
         <w:r>
           <w:rPr>
             <w:rStyle w:val="Hipervnculo"/>
@@ -21475,7 +21442,7 @@
       </w:pPr>
     </w:p>
     <w:sectPr>
-      <w:headerReference w:type="default" r:id="rId27"/>
+      <w:headerReference w:type="default" r:id="rId28"/>
       <w:pgSz w:w="12240" w:h="15840"/>
       <w:pgMar w:top="1418" w:right="1418" w:bottom="1418" w:left="1418" w:header="708" w:footer="708" w:gutter="0"/>
       <w:cols w:space="708"/>

</xml_diff>